<commit_message>
V2.2: Adición de texto en Card de Presentación
</commit_message>
<xml_diff>
--- a/Aperitivo.docx
+++ b/Aperitivo.docx
@@ -3,49 +3,112 @@
 <w:document xmlns:wpc="http://schemas.microsoft.com/office/word/2010/wordprocessingCanvas" xmlns:cx="http://schemas.microsoft.com/office/drawing/2014/chartex" xmlns:cx1="http://schemas.microsoft.com/office/drawing/2015/9/8/chartex" xmlns:cx2="http://schemas.microsoft.com/office/drawing/2015/10/21/chartex" xmlns:cx3="http://schemas.microsoft.com/office/drawing/2016/5/9/chartex" xmlns:cx4="http://schemas.microsoft.com/office/drawing/2016/5/10/chartex" xmlns:cx5="http://schemas.microsoft.com/office/drawing/2016/5/11/chartex" xmlns:cx6="http://schemas.microsoft.com/office/drawing/2016/5/12/chartex" xmlns:cx7="http://schemas.microsoft.com/office/drawing/2016/5/13/chartex" xmlns:cx8="http://schemas.microsoft.com/office/drawing/2016/5/14/chartex" xmlns:mc="http://schemas.openxmlformats.org/markup-compatibility/2006" xmlns:aink="http://schemas.microsoft.com/office/drawing/2016/ink" xmlns:am3d="http://schemas.microsoft.com/office/drawing/2017/model3d" xmlns:o="urn:schemas-microsoft-com:office:office" xmlns:oel="http://schemas.microsoft.com/office/2019/extlst" xmlns:r="http://schemas.openxmlformats.org/officeDocument/2006/relationships" xmlns:m="http://schemas.openxmlformats.org/officeDocument/2006/math" xmlns:v="urn:schemas-microsoft-com:vml" xmlns:wp14="http://schemas.microsoft.com/office/word/2010/wordprocessingDrawing" xmlns:wp="http://schemas.openxmlformats.org/drawingml/2006/wordprocessingDrawing" xmlns:w10="urn:schemas-microsoft-com:office:word" xmlns:w="http://schemas.openxmlformats.org/wordprocessingml/2006/main" xmlns:w14="http://schemas.microsoft.com/office/word/2010/wordml" xmlns:w15="http://schemas.microsoft.com/office/word/2012/wordml" xmlns:w16cex="http://schemas.microsoft.com/office/word/2018/wordml/cex" xmlns:w16cid="http://schemas.microsoft.com/office/word/2016/wordml/cid" xmlns:w16="http://schemas.microsoft.com/office/word/2018/wordml" xmlns:w16sdtdh="http://schemas.microsoft.com/office/word/2020/wordml/sdtdatahash" xmlns:w16se="http://schemas.microsoft.com/office/word/2015/wordml/symex" xmlns:wpg="http://schemas.microsoft.com/office/word/2010/wordprocessingGroup" xmlns:wpi="http://schemas.microsoft.com/office/word/2010/wordprocessingInk" xmlns:wne="http://schemas.microsoft.com/office/word/2006/wordml" xmlns:wps="http://schemas.microsoft.com/office/word/2010/wordprocessingShape" mc:Ignorable="w14 w15 w16se w16cid w16 w16cex w16sdtdh wp14">
   <w:body>
     <w:p>
-      <w:r>
+      <w:pPr>
+        <w:rPr>
+          <w:lang w:val="es-419"/>
+        </w:rPr>
+      </w:pPr>
+      <w:r>
+        <w:rPr>
+          <w:lang w:val="es-419"/>
+        </w:rPr>
         <w:t>Aperitivo:</w:t>
       </w:r>
     </w:p>
     <w:p>
-      <w:r>
+      <w:pPr>
+        <w:rPr>
+          <w:lang w:val="es-419"/>
+        </w:rPr>
+      </w:pPr>
+      <w:r>
+        <w:rPr>
+          <w:lang w:val="es-419"/>
+        </w:rPr>
         <w:t xml:space="preserve">A </w:t>
       </w:r>
       <w:r>
+        <w:rPr>
+          <w:lang w:val="es-419"/>
+        </w:rPr>
         <w:t>continuación,</w:t>
       </w:r>
       <w:r>
+        <w:rPr>
+          <w:lang w:val="es-419"/>
+        </w:rPr>
         <w:t xml:space="preserve"> puedes apreciar algunos de mis desarrollos donde se reflejan </w:t>
       </w:r>
       <w:r>
+        <w:rPr>
+          <w:lang w:val="es-419"/>
+        </w:rPr>
         <w:t>técnicas</w:t>
       </w:r>
       <w:r>
+        <w:rPr>
+          <w:lang w:val="es-419"/>
+        </w:rPr>
         <w:t xml:space="preserve">, </w:t>
       </w:r>
       <w:r>
+        <w:rPr>
+          <w:lang w:val="es-419"/>
+        </w:rPr>
         <w:t>tecnologías</w:t>
       </w:r>
       <w:r>
+        <w:rPr>
+          <w:lang w:val="es-419"/>
+        </w:rPr>
         <w:t xml:space="preserve"> y herramientas aplicadas</w:t>
       </w:r>
       <w:r>
+        <w:rPr>
+          <w:lang w:val="es-419"/>
+        </w:rPr>
         <w:t>.</w:t>
       </w:r>
     </w:p>
-    <w:p/>
-    <w:p/>
-    <w:p>
-      <w:proofErr w:type="spellStart"/>
-      <w:r>
+    <w:p>
+      <w:pPr>
+        <w:rPr>
+          <w:lang w:val="es-419"/>
+        </w:rPr>
+      </w:pPr>
+    </w:p>
+    <w:p>
+      <w:pPr>
+        <w:rPr>
+          <w:lang w:val="es-419"/>
+        </w:rPr>
+      </w:pPr>
+    </w:p>
+    <w:p>
+      <w:pPr>
+        <w:rPr>
+          <w:lang w:val="es-419"/>
+        </w:rPr>
+      </w:pPr>
+      <w:proofErr w:type="spellStart"/>
+      <w:r>
+        <w:rPr>
+          <w:lang w:val="es-419"/>
+        </w:rPr>
         <w:t>Pokedex</w:t>
       </w:r>
       <w:proofErr w:type="spellEnd"/>
       <w:r>
+        <w:rPr>
+          <w:lang w:val="es-419"/>
+        </w:rPr>
         <w:t xml:space="preserve"> con </w:t>
       </w:r>
       <w:proofErr w:type="spellStart"/>
       <w:r>
+        <w:rPr>
+          <w:lang w:val="es-419"/>
+        </w:rPr>
         <w:t>React</w:t>
       </w:r>
       <w:proofErr w:type="spellEnd"/>
@@ -53,97 +116,401 @@
     <w:p>
       <w:pPr>
         <w:rPr>
-          <w:lang w:val="en-US"/>
-        </w:rPr>
-      </w:pPr>
-      <w:r>
+          <w:lang w:val="es-419"/>
+        </w:rPr>
+      </w:pPr>
+      <w:r>
+        <w:rPr>
+          <w:lang w:val="es-419"/>
+        </w:rPr>
         <w:t>App</w:t>
       </w:r>
       <w:r>
+        <w:rPr>
+          <w:lang w:val="es-419"/>
+        </w:rPr>
         <w:t xml:space="preserve"> </w:t>
       </w:r>
       <w:r>
+        <w:rPr>
+          <w:lang w:val="es-419"/>
+        </w:rPr>
         <w:t xml:space="preserve">desarrollada </w:t>
       </w:r>
       <w:r>
-        <w:t>con R</w:t>
-      </w:r>
-      <w:proofErr w:type="spellStart"/>
-      <w:r>
-        <w:t>eact</w:t>
-      </w:r>
-      <w:proofErr w:type="spellEnd"/>
-      <w:r>
+        <w:rPr>
+          <w:lang w:val="es-419"/>
+        </w:rPr>
+        <w:t xml:space="preserve">con </w:t>
+      </w:r>
+      <w:proofErr w:type="spellStart"/>
+      <w:r>
+        <w:rPr>
+          <w:lang w:val="es-419"/>
+        </w:rPr>
+        <w:t>React</w:t>
+      </w:r>
+      <w:proofErr w:type="spellEnd"/>
+      <w:r>
+        <w:rPr>
+          <w:lang w:val="es-419"/>
+        </w:rPr>
         <w:t xml:space="preserve"> que consume el Api de </w:t>
       </w:r>
       <w:proofErr w:type="spellStart"/>
       <w:r>
+        <w:rPr>
+          <w:lang w:val="es-419"/>
+        </w:rPr>
         <w:t>PokeApi</w:t>
       </w:r>
       <w:proofErr w:type="spellEnd"/>
       <w:r>
+        <w:rPr>
+          <w:lang w:val="es-419"/>
+        </w:rPr>
         <w:t xml:space="preserve">. </w:t>
       </w:r>
       <w:r>
         <w:rPr>
           <w:lang w:val="es-419"/>
         </w:rPr>
-        <w:t>Utiliza</w:t>
-      </w:r>
-      <w:r>
-        <w:rPr>
-          <w:lang w:val="en-US"/>
-        </w:rPr>
-        <w:t xml:space="preserve"> A</w:t>
-      </w:r>
-      <w:proofErr w:type="spellStart"/>
-      <w:r>
-        <w:rPr>
-          <w:lang w:val="en-US"/>
-        </w:rPr>
-        <w:t>xios</w:t>
-      </w:r>
-      <w:proofErr w:type="spellEnd"/>
-      <w:r>
-        <w:rPr>
-          <w:lang w:val="en-US"/>
-        </w:rPr>
-        <w:t xml:space="preserve">, Moment, </w:t>
-      </w:r>
-      <w:proofErr w:type="spellStart"/>
-      <w:r>
-        <w:rPr>
-          <w:lang w:val="en-US"/>
+        <w:t xml:space="preserve">Utiliza Axios, </w:t>
+      </w:r>
+      <w:proofErr w:type="spellStart"/>
+      <w:r>
+        <w:rPr>
+          <w:lang w:val="es-419"/>
+        </w:rPr>
+        <w:t>Moment</w:t>
+      </w:r>
+      <w:proofErr w:type="spellEnd"/>
+      <w:r>
+        <w:rPr>
+          <w:lang w:val="es-419"/>
+        </w:rPr>
+        <w:t xml:space="preserve">, </w:t>
+      </w:r>
+      <w:proofErr w:type="spellStart"/>
+      <w:r>
+        <w:rPr>
+          <w:lang w:val="es-419"/>
         </w:rPr>
         <w:t>React_bootstrap</w:t>
       </w:r>
       <w:proofErr w:type="spellEnd"/>
       <w:r>
         <w:rPr>
-          <w:lang w:val="en-US"/>
+          <w:lang w:val="es-419"/>
         </w:rPr>
         <w:t xml:space="preserve"> y </w:t>
       </w:r>
-      <w:r>
-        <w:rPr>
-          <w:lang w:val="en-US"/>
-        </w:rPr>
-        <w:t>react router dom.</w:t>
-      </w:r>
-    </w:p>
-    <w:p>
-      <w:pPr>
-        <w:rPr>
-          <w:lang w:val="en-US"/>
-        </w:rPr>
-      </w:pPr>
-    </w:p>
-    <w:p>
-      <w:pPr>
-        <w:rPr>
-          <w:lang w:val="en-US"/>
-        </w:rPr>
-      </w:pPr>
+      <w:proofErr w:type="spellStart"/>
+      <w:r>
+        <w:rPr>
+          <w:lang w:val="es-419"/>
+        </w:rPr>
+        <w:t>react</w:t>
+      </w:r>
+      <w:proofErr w:type="spellEnd"/>
+      <w:r>
+        <w:rPr>
+          <w:lang w:val="es-419"/>
+        </w:rPr>
+        <w:t xml:space="preserve"> </w:t>
+      </w:r>
+      <w:proofErr w:type="spellStart"/>
+      <w:r>
+        <w:rPr>
+          <w:lang w:val="es-419"/>
+        </w:rPr>
+        <w:t>router</w:t>
+      </w:r>
+      <w:proofErr w:type="spellEnd"/>
+      <w:r>
+        <w:rPr>
+          <w:lang w:val="es-419"/>
+        </w:rPr>
+        <w:t xml:space="preserve"> dom.</w:t>
+      </w:r>
+    </w:p>
+    <w:p>
+      <w:pPr>
+        <w:rPr>
+          <w:lang w:val="es-419"/>
+        </w:rPr>
+      </w:pPr>
+    </w:p>
+    <w:p>
+      <w:pPr>
+        <w:rPr>
+          <w:lang w:val="es-419"/>
+        </w:rPr>
+      </w:pPr>
+    </w:p>
+    <w:p>
+      <w:pPr>
+        <w:rPr>
+          <w:lang w:val="es-419"/>
+        </w:rPr>
+      </w:pPr>
+      <w:r>
+        <w:rPr>
+          <w:lang w:val="es-419"/>
+        </w:rPr>
+        <w:t xml:space="preserve">MEAN </w:t>
+      </w:r>
+      <w:proofErr w:type="spellStart"/>
+      <w:r>
+        <w:rPr>
+          <w:lang w:val="es-419"/>
+        </w:rPr>
+        <w:t>Task</w:t>
+      </w:r>
+      <w:proofErr w:type="spellEnd"/>
+      <w:r>
+        <w:rPr>
+          <w:lang w:val="es-419"/>
+        </w:rPr>
+        <w:t xml:space="preserve"> App</w:t>
+      </w:r>
+    </w:p>
+    <w:p>
+      <w:pPr>
+        <w:rPr>
+          <w:lang w:val="es-419"/>
+        </w:rPr>
+      </w:pPr>
+      <w:r>
+        <w:rPr>
+          <w:lang w:val="es-419"/>
+        </w:rPr>
+        <w:t xml:space="preserve">App </w:t>
+      </w:r>
+      <w:proofErr w:type="spellStart"/>
+      <w:r>
+        <w:rPr>
+          <w:lang w:val="es-419"/>
+        </w:rPr>
+        <w:t>FullStack</w:t>
+      </w:r>
+      <w:proofErr w:type="spellEnd"/>
+      <w:r>
+        <w:rPr>
+          <w:lang w:val="es-419"/>
+        </w:rPr>
+        <w:t xml:space="preserve"> de tipo MEAN que incluye: Mongo, Express, Angular y </w:t>
+      </w:r>
+      <w:proofErr w:type="spellStart"/>
+      <w:r>
+        <w:rPr>
+          <w:lang w:val="es-419"/>
+        </w:rPr>
+        <w:t>NodeJs</w:t>
+      </w:r>
+      <w:proofErr w:type="spellEnd"/>
+      <w:r>
+        <w:rPr>
+          <w:lang w:val="es-419"/>
+        </w:rPr>
+        <w:t xml:space="preserve">. Presenta un CRUD para gestión de Tareas. Se utilizó Angular </w:t>
+      </w:r>
+      <w:proofErr w:type="spellStart"/>
+      <w:r>
+        <w:rPr>
+          <w:lang w:val="es-419"/>
+        </w:rPr>
+        <w:t>Animations</w:t>
+      </w:r>
+      <w:proofErr w:type="spellEnd"/>
+      <w:r>
+        <w:rPr>
+          <w:lang w:val="es-419"/>
+        </w:rPr>
+        <w:t xml:space="preserve">, </w:t>
+      </w:r>
+      <w:proofErr w:type="spellStart"/>
+      <w:r>
+        <w:rPr>
+          <w:lang w:val="es-419"/>
+        </w:rPr>
+        <w:t>Service</w:t>
+      </w:r>
+      <w:proofErr w:type="spellEnd"/>
+      <w:r>
+        <w:rPr>
+          <w:lang w:val="es-419"/>
+        </w:rPr>
+        <w:t xml:space="preserve"> </w:t>
+      </w:r>
+      <w:proofErr w:type="spellStart"/>
+      <w:r>
+        <w:rPr>
+          <w:lang w:val="es-419"/>
+        </w:rPr>
+        <w:t>Workers</w:t>
+      </w:r>
+      <w:proofErr w:type="spellEnd"/>
+      <w:r>
+        <w:rPr>
+          <w:lang w:val="es-419"/>
+        </w:rPr>
+        <w:t xml:space="preserve">, PWA como </w:t>
+      </w:r>
+      <w:proofErr w:type="gramStart"/>
+      <w:r>
+        <w:rPr>
+          <w:lang w:val="es-419"/>
+        </w:rPr>
+        <w:t>app</w:t>
+      </w:r>
+      <w:proofErr w:type="gramEnd"/>
+      <w:r>
+        <w:rPr>
+          <w:lang w:val="es-419"/>
+        </w:rPr>
+        <w:t xml:space="preserve"> móvil</w:t>
+      </w:r>
+      <w:r>
+        <w:rPr>
+          <w:lang w:val="es-419"/>
+        </w:rPr>
+        <w:t xml:space="preserve">, angular </w:t>
+      </w:r>
+      <w:proofErr w:type="spellStart"/>
+      <w:r>
+        <w:rPr>
+          <w:lang w:val="es-419"/>
+        </w:rPr>
+        <w:t>moment</w:t>
+      </w:r>
+      <w:proofErr w:type="spellEnd"/>
+      <w:r>
+        <w:rPr>
+          <w:lang w:val="es-419"/>
+        </w:rPr>
+        <w:t xml:space="preserve"> y </w:t>
+      </w:r>
+      <w:proofErr w:type="spellStart"/>
+      <w:r>
+        <w:rPr>
+          <w:lang w:val="es-419"/>
+        </w:rPr>
+        <w:t>rxjs</w:t>
+      </w:r>
+      <w:proofErr w:type="spellEnd"/>
+      <w:r>
+        <w:rPr>
+          <w:lang w:val="es-419"/>
+        </w:rPr>
+        <w:t>.</w:t>
+      </w:r>
+    </w:p>
+    <w:p>
+      <w:pPr>
+        <w:rPr>
+          <w:lang w:val="es-419"/>
+        </w:rPr>
+      </w:pPr>
+    </w:p>
+    <w:p>
+      <w:pPr>
+        <w:rPr>
+          <w:lang w:val="es-419"/>
+        </w:rPr>
+      </w:pPr>
+      <w:proofErr w:type="spellStart"/>
+      <w:r>
+        <w:rPr>
+          <w:lang w:val="es-419"/>
+        </w:rPr>
+        <w:t>StarSix</w:t>
+      </w:r>
+      <w:proofErr w:type="spellEnd"/>
+      <w:r>
+        <w:rPr>
+          <w:lang w:val="es-419"/>
+        </w:rPr>
+        <w:t xml:space="preserve"> App</w:t>
+      </w:r>
+    </w:p>
+    <w:p>
+      <w:pPr>
+        <w:rPr>
+          <w:lang w:val="es-419"/>
+        </w:rPr>
+      </w:pPr>
+      <w:r>
+        <w:rPr>
+          <w:lang w:val="es-419"/>
+        </w:rPr>
+        <w:t xml:space="preserve">App desarrollada </w:t>
+      </w:r>
+      <w:r>
+        <w:rPr>
+          <w:lang w:val="es-419"/>
+        </w:rPr>
+        <w:t>con Angular tipo MEAN</w:t>
+      </w:r>
+      <w:r>
+        <w:rPr>
+          <w:lang w:val="es-419"/>
+        </w:rPr>
+        <w:t>. Concentra múltiples componentes y diversos CRUD en un solo espacio que busca convertirse en el centro de Administración de un Sistema Educativo.</w:t>
+      </w:r>
+    </w:p>
+    <w:p>
+      <w:pPr>
+        <w:rPr>
+          <w:lang w:val="es-419"/>
+        </w:rPr>
+      </w:pPr>
+    </w:p>
+    <w:p>
+      <w:pPr>
+        <w:rPr>
+          <w:lang w:val="es-419"/>
+        </w:rPr>
+      </w:pPr>
+      <w:r>
+        <w:rPr>
+          <w:lang w:val="es-419"/>
+        </w:rPr>
+        <w:t>Contador Simple</w:t>
+      </w:r>
+    </w:p>
+    <w:p>
+      <w:pPr>
+        <w:rPr>
+          <w:lang w:val="es-419"/>
+        </w:rPr>
+      </w:pPr>
+      <w:r>
+        <w:rPr>
+          <w:lang w:val="es-419"/>
+        </w:rPr>
+        <w:t>App ANGULAR que juega con comunicación entre componentes padre hijo e hijo padre, y donde se juega con efectos CSS para un diseño PWA móvil muy dinámico.</w:t>
+      </w:r>
+    </w:p>
+    <w:p>
+      <w:pPr>
+        <w:rPr>
+          <w:lang w:val="es-419"/>
+        </w:rPr>
+      </w:pPr>
+    </w:p>
+    <w:p>
+      <w:pPr>
+        <w:rPr>
+          <w:lang w:val="es-419"/>
+        </w:rPr>
+      </w:pPr>
+      <w:r>
+        <w:rPr>
+          <w:lang w:val="es-419"/>
+        </w:rPr>
+        <w:t>incansable</w:t>
+      </w:r>
     </w:p>
     <w:sectPr>
       <w:pgSz w:w="12240" w:h="15840"/>

</xml_diff>